<commit_message>
Filled in project details to Phase 1 documents
</commit_message>
<xml_diff>
--- a/Phase-1/1-risk.docx
+++ b/Phase-1/1-risk.docx
@@ -173,11 +173,19 @@
                 <w:lang w:val="en-ZA"/>
               </w:rPr>
             </w:pPr>
+            <w:proofErr w:type="spellStart"/>
             <w:r>
               <w:rPr>
                 <w:lang w:val="en-ZA"/>
               </w:rPr>
-              <w:t>TopFarmer Game</w:t>
+              <w:t>TopFarmer</w:t>
+            </w:r>
+            <w:proofErr w:type="spellEnd"/>
+            <w:r>
+              <w:rPr>
+                <w:lang w:val="en-ZA"/>
+              </w:rPr>
+              <w:t xml:space="preserve"> Game</w:t>
             </w:r>
             <w:r>
               <w:rPr>
@@ -197,12 +205,14 @@
               </w:rPr>
               <w:t xml:space="preserve"> </w:t>
             </w:r>
+            <w:proofErr w:type="spellStart"/>
             <w:r>
               <w:rPr>
                 <w:lang w:val="en-ZA"/>
               </w:rPr>
               <w:t>CodeGame</w:t>
             </w:r>
+            <w:proofErr w:type="spellEnd"/>
           </w:p>
         </w:tc>
         <w:tc>
@@ -242,6 +252,12 @@
                 <w:lang w:val="en-ZA"/>
               </w:rPr>
             </w:pPr>
+            <w:r>
+              <w:rPr>
+                <w:lang w:val="en-ZA"/>
+              </w:rPr>
+              <w:t>Sonia Berman &lt;sonia@cs.uct.ac.za&gt;</w:t>
+            </w:r>
           </w:p>
         </w:tc>
       </w:tr>
@@ -331,6 +347,26 @@
                 <w:lang w:val="en-ZA"/>
               </w:rPr>
             </w:pPr>
+            <w:r>
+              <w:rPr>
+                <w:lang w:val="en-ZA"/>
+              </w:rPr>
+              <w:t xml:space="preserve">Jordy </w:t>
+            </w:r>
+            <w:proofErr w:type="spellStart"/>
+            <w:r>
+              <w:rPr>
+                <w:lang w:val="en-ZA"/>
+              </w:rPr>
+              <w:t>Kafwe</w:t>
+            </w:r>
+            <w:proofErr w:type="spellEnd"/>
+            <w:r>
+              <w:rPr>
+                <w:lang w:val="en-ZA"/>
+              </w:rPr>
+              <w:t xml:space="preserve"> Kioni &lt;KFWJOR001@myuct.ac.za&gt;</w:t>
+            </w:r>
           </w:p>
         </w:tc>
       </w:tr>
@@ -375,22 +411,12 @@
                 <w:lang w:val="en-ZA"/>
               </w:rPr>
             </w:pPr>
-          </w:p>
-        </w:tc>
-        <w:tc>
-          <w:tcPr>
-            <w:tcW w:w="1350" w:type="pct"/>
-            <w:vAlign w:val="center"/>
-          </w:tcPr>
-          <w:p>
-            <w:pPr>
-              <w:pStyle w:val="Table"/>
-              <w:framePr w:hSpace="0" w:wrap="auto" w:vAnchor="margin" w:hAnchor="text" w:xAlign="left" w:yAlign="inline"/>
-              <w:suppressOverlap w:val="0"/>
-              <w:rPr>
-                <w:lang w:val="en-ZA"/>
-              </w:rPr>
-            </w:pPr>
+            <w:r>
+              <w:rPr>
+                <w:lang w:val="en-ZA"/>
+              </w:rPr>
+              <w:t>Evian McKeown &lt;MCKEVI001@myuct.ac.za&gt;</w:t>
+            </w:r>
           </w:p>
         </w:tc>
         <w:tc>
@@ -408,6 +434,35 @@
                 <w:lang w:val="en-ZA"/>
               </w:rPr>
             </w:pPr>
+            <w:r>
+              <w:rPr>
+                <w:lang w:val="en-ZA"/>
+              </w:rPr>
+              <w:t>Zahra Bawa &lt;BWXZAH003@myuct.ac.za&gt;</w:t>
+            </w:r>
+          </w:p>
+        </w:tc>
+        <w:tc>
+          <w:tcPr>
+            <w:tcW w:w="1350" w:type="pct"/>
+            <w:vAlign w:val="center"/>
+          </w:tcPr>
+          <w:p>
+            <w:pPr>
+              <w:pStyle w:val="Table"/>
+              <w:framePr w:hSpace="0" w:wrap="auto" w:vAnchor="margin" w:hAnchor="text" w:xAlign="left" w:yAlign="inline"/>
+              <w:suppressOverlap w:val="0"/>
+              <w:jc w:val="center"/>
+              <w:rPr>
+                <w:lang w:val="en-ZA"/>
+              </w:rPr>
+            </w:pPr>
+            <w:r>
+              <w:rPr>
+                <w:lang w:val="en-ZA"/>
+              </w:rPr>
+              <w:t>Mustafa Mohamed &lt;MHMMUS009@myuct.ac.za&gt;</w:t>
+            </w:r>
           </w:p>
         </w:tc>
       </w:tr>
@@ -1576,7 +1631,21 @@
         <w:rPr>
           <w:lang w:val="en-ZA"/>
         </w:rPr>
-        <w:t>You need at least 5 risks, you may have more.</w:t>
+        <w:t xml:space="preserve">You need at least 5 </w:t>
+      </w:r>
+      <w:proofErr w:type="gramStart"/>
+      <w:r>
+        <w:rPr>
+          <w:lang w:val="en-ZA"/>
+        </w:rPr>
+        <w:t>risks,</w:t>
+      </w:r>
+      <w:proofErr w:type="gramEnd"/>
+      <w:r>
+        <w:rPr>
+          <w:lang w:val="en-ZA"/>
+        </w:rPr>
+        <w:t xml:space="preserve"> you may have more.</w:t>
       </w:r>
     </w:p>
     <w:p>
@@ -4443,6 +4512,21 @@
 </file>
 
 <file path=customXml/item1.xml><?xml version="1.0" encoding="utf-8"?>
+<?mso-contentType ?>
+<FormTemplates xmlns="http://schemas.microsoft.com/sharepoint/v3/contenttype/forms">
+  <Display>DocumentLibraryForm</Display>
+  <Edit>DocumentLibraryForm</Edit>
+  <New>DocumentLibraryForm</New>
+</FormTemplates>
+</file>
+
+<file path=customXml/item2.xml><?xml version="1.0" encoding="utf-8"?>
+<p:properties xmlns:p="http://schemas.microsoft.com/office/2006/metadata/properties" xmlns:xsi="http://www.w3.org/2001/XMLSchema-instance" xmlns:pc="http://schemas.microsoft.com/office/infopath/2007/PartnerControls">
+  <documentManagement/>
+</p:properties>
+</file>
+
+<file path=customXml/item3.xml><?xml version="1.0" encoding="utf-8"?>
 <ct:contentTypeSchema xmlns:ct="http://schemas.microsoft.com/office/2006/metadata/contentType" xmlns:ma="http://schemas.microsoft.com/office/2006/metadata/properties/metaAttributes" ct:_="" ma:_="" ma:contentTypeName="Document" ma:contentTypeID="0x010100B11DB656654B04479C0DB7BE0B3D1526" ma:contentTypeVersion="3" ma:contentTypeDescription="Create a new document." ma:contentTypeScope="" ma:versionID="60ea428082c3cbc7d7a3f22492f80031">
   <xsd:schema xmlns:xsd="http://www.w3.org/2001/XMLSchema" xmlns:xs="http://www.w3.org/2001/XMLSchema" xmlns:p="http://schemas.microsoft.com/office/2006/metadata/properties" xmlns:ns2="9eeb888c-1dd7-49a9-b59e-a1cd7e7e7f4d" targetNamespace="http://schemas.microsoft.com/office/2006/metadata/properties" ma:root="true" ma:fieldsID="9b7e2cab75a932215cdaf718ca6a3ee5" ns2:_="">
     <xsd:import namespace="9eeb888c-1dd7-49a9-b59e-a1cd7e7e7f4d"/>
@@ -4580,26 +4664,28 @@
 </ct:contentTypeSchema>
 </file>
 
-<file path=customXml/item2.xml><?xml version="1.0" encoding="utf-8"?>
-<p:properties xmlns:p="http://schemas.microsoft.com/office/2006/metadata/properties" xmlns:xsi="http://www.w3.org/2001/XMLSchema-instance" xmlns:pc="http://schemas.microsoft.com/office/infopath/2007/PartnerControls">
-  <documentManagement/>
-</p:properties>
-</file>
-
-<file path=customXml/item3.xml><?xml version="1.0" encoding="utf-8"?>
-<?mso-contentType ?>
-<FormTemplates xmlns="http://schemas.microsoft.com/sharepoint/v3/contenttype/forms">
-  <Display>DocumentLibraryForm</Display>
-  <Edit>DocumentLibraryForm</Edit>
-  <New>DocumentLibraryForm</New>
-</FormTemplates>
-</file>
-
 <file path=customXml/item4.xml><?xml version="1.0" encoding="utf-8"?>
 <b:Sources xmlns:b="http://schemas.openxmlformats.org/officeDocument/2006/bibliography" xmlns="http://schemas.openxmlformats.org/officeDocument/2006/bibliography" SelectedStyle="\IEEE_Reference.XSL" StyleName="IEEE - Reference Order"/>
 </file>
 
 <file path=customXml/itemProps1.xml><?xml version="1.0" encoding="utf-8"?>
+<ds:datastoreItem xmlns:ds="http://schemas.openxmlformats.org/officeDocument/2006/customXml" ds:itemID="{6179F439-3F19-46F3-80E1-06343A55D30B}">
+  <ds:schemaRefs>
+    <ds:schemaRef ds:uri="http://schemas.microsoft.com/sharepoint/v3/contenttype/forms"/>
+  </ds:schemaRefs>
+</ds:datastoreItem>
+</file>
+
+<file path=customXml/itemProps2.xml><?xml version="1.0" encoding="utf-8"?>
+<ds:datastoreItem xmlns:ds="http://schemas.openxmlformats.org/officeDocument/2006/customXml" ds:itemID="{685E0192-34D7-46D3-AA5A-1E9208027555}">
+  <ds:schemaRefs>
+    <ds:schemaRef ds:uri="http://schemas.microsoft.com/office/2006/metadata/properties"/>
+    <ds:schemaRef ds:uri="http://schemas.microsoft.com/office/infopath/2007/PartnerControls"/>
+  </ds:schemaRefs>
+</ds:datastoreItem>
+</file>
+
+<file path=customXml/itemProps3.xml><?xml version="1.0" encoding="utf-8"?>
 <ds:datastoreItem xmlns:ds="http://schemas.openxmlformats.org/officeDocument/2006/customXml" ds:itemID="{AC088C59-E697-41B4-9DE6-76491605B5BB}">
   <ds:schemaRefs>
     <ds:schemaRef ds:uri="http://schemas.microsoft.com/office/2006/metadata/contentType"/>
@@ -4617,23 +4703,6 @@
 </ds:datastoreItem>
 </file>
 
-<file path=customXml/itemProps2.xml><?xml version="1.0" encoding="utf-8"?>
-<ds:datastoreItem xmlns:ds="http://schemas.openxmlformats.org/officeDocument/2006/customXml" ds:itemID="{685E0192-34D7-46D3-AA5A-1E9208027555}">
-  <ds:schemaRefs>
-    <ds:schemaRef ds:uri="http://schemas.microsoft.com/office/2006/metadata/properties"/>
-    <ds:schemaRef ds:uri="http://schemas.microsoft.com/office/infopath/2007/PartnerControls"/>
-  </ds:schemaRefs>
-</ds:datastoreItem>
-</file>
-
-<file path=customXml/itemProps3.xml><?xml version="1.0" encoding="utf-8"?>
-<ds:datastoreItem xmlns:ds="http://schemas.openxmlformats.org/officeDocument/2006/customXml" ds:itemID="{6179F439-3F19-46F3-80E1-06343A55D30B}">
-  <ds:schemaRefs>
-    <ds:schemaRef ds:uri="http://schemas.microsoft.com/sharepoint/v3/contenttype/forms"/>
-  </ds:schemaRefs>
-</ds:datastoreItem>
-</file>
-
 <file path=customXml/itemProps4.xml><?xml version="1.0" encoding="utf-8"?>
 <ds:datastoreItem xmlns:ds="http://schemas.openxmlformats.org/officeDocument/2006/customXml" ds:itemID="{BD9F61CB-A6CD-45AF-AE39-16543A69071F}">
   <ds:schemaRefs>

</xml_diff>